<commit_message>
0.0.1a - Implemented basic interfaces.
</commit_message>
<xml_diff>
--- a/Documents/Task 2 UML Designs and OOP Considerations.docx
+++ b/Documents/Task 2 UML Designs and OOP Considerations.docx
@@ -368,6 +368,9 @@
       <w:r>
         <w:t>Register client company.</w:t>
       </w:r>
+      <w:r>
+        <w:t xml:space="preserve"> Done</w:t>
+      </w:r>
     </w:p>
     <w:p>
       <w:pPr>
@@ -380,6 +383,11 @@
       <w:r>
         <w:t>Register a job for a client</w:t>
       </w:r>
+      <w:r>
+        <w:t>. Done</w:t>
+      </w:r>
+      <w:bookmarkStart w:id="0" w:name="_GoBack"/>
+      <w:bookmarkEnd w:id="0"/>
     </w:p>
     <w:p>
       <w:pPr>
@@ -505,12 +513,7 @@
         <w:t>and</w:t>
       </w:r>
       <w:r>
-        <w:t xml:space="preserve"> </w:t>
-      </w:r>
-      <w:bookmarkStart w:id="0" w:name="_GoBack"/>
-      <w:bookmarkEnd w:id="0"/>
-      <w:r>
-        <w:t>the forms</w:t>
+        <w:t xml:space="preserve"> the forms</w:t>
       </w:r>
     </w:p>
     <w:sectPr>

</xml_diff>

<commit_message>
0.0.4a - Created designs of 'Home', 'RegisterJob' and 'AssignStaffToJob' forms.
</commit_message>
<xml_diff>
--- a/Documents/Task 2 UML Designs and OOP Considerations.docx
+++ b/Documents/Task 2 UML Designs and OOP Considerations.docx
@@ -369,8 +369,10 @@
         <w:t>Register client company.</w:t>
       </w:r>
       <w:r>
-        <w:t xml:space="preserve"> Done</w:t>
-      </w:r>
+        <w:t xml:space="preserve"> </w:t>
+      </w:r>
+      <w:bookmarkStart w:id="0" w:name="_GoBack"/>
+      <w:bookmarkEnd w:id="0"/>
     </w:p>
     <w:p>
       <w:pPr>
@@ -384,10 +386,8 @@
         <w:t>Register a job for a client</w:t>
       </w:r>
       <w:r>
-        <w:t>. Done</w:t>
-      </w:r>
-      <w:bookmarkStart w:id="0" w:name="_GoBack"/>
-      <w:bookmarkEnd w:id="0"/>
+        <w:t xml:space="preserve">. </w:t>
+      </w:r>
     </w:p>
     <w:p>
       <w:pPr>
@@ -438,6 +438,15 @@
       </w:r>
       <w:r>
         <w:t xml:space="preserve"> job progress.</w:t>
+      </w:r>
+      <w:r>
+        <w:t xml:space="preserve"> </w:t>
+      </w:r>
+      <w:r>
+        <w:rPr>
+          <w:b/>
+        </w:rPr>
+        <w:t>MAYBES NOT?</w:t>
       </w:r>
     </w:p>
     <w:p/>

</xml_diff>